<commit_message>
updated title page with capital S
</commit_message>
<xml_diff>
--- a/tech-report-cover.docx
+++ b/tech-report-cover.docx
@@ -121,7 +121,27 @@
                 <w:sz w:val="36"/>
                 <w:szCs w:val="36"/>
               </w:rPr>
-              <w:t xml:space="preserve"> sablefish (Anoplopoma</w:t>
+              <w:t xml:space="preserve"> </w:t>
+            </w:r>
+            <w:r>
+              <w:rPr>
+                <w:rFonts w:ascii="Microsoft Sans Serif" w:hAnsi="Microsoft Sans Serif" w:cs="Microsoft Sans Serif"/>
+                <w:b/>
+                <w:noProof/>
+                <w:sz w:val="36"/>
+                <w:szCs w:val="36"/>
+              </w:rPr>
+              <w:t>S</w:t>
+            </w:r>
+            <w:r>
+              <w:rPr>
+                <w:rFonts w:ascii="Microsoft Sans Serif" w:hAnsi="Microsoft Sans Serif" w:cs="Microsoft Sans Serif"/>
+                <w:b/>
+                <w:noProof/>
+                <w:sz w:val="36"/>
+                <w:szCs w:val="36"/>
+              </w:rPr>
+              <w:t>ablefish (Anoplopoma</w:t>
             </w:r>
           </w:p>
           <w:p>

</xml_diff>